<commit_message>
Tela login e cadastro
</commit_message>
<xml_diff>
--- a/DESENV.docx
+++ b/DESENV.docx
@@ -153,6 +153,30 @@
       </w:pPr>
       <w:r>
         <w:t>Filtros</w:t>
+      </w:r>
+    </w:p>
+    <w:p>
+      <w:pPr>
+        <w:pStyle w:val="PargrafodaLista"/>
+        <w:numPr>
+          <w:ilvl w:val="0"/>
+          <w:numId w:val="1"/>
+        </w:numPr>
+      </w:pPr>
+      <w:r>
+        <w:t>Notificações</w:t>
+      </w:r>
+    </w:p>
+    <w:p>
+      <w:pPr>
+        <w:pStyle w:val="PargrafodaLista"/>
+        <w:numPr>
+          <w:ilvl w:val="0"/>
+          <w:numId w:val="1"/>
+        </w:numPr>
+      </w:pPr>
+      <w:r>
+        <w:t>Emails de promoções/Atualizações de preços</w:t>
       </w:r>
     </w:p>
     <w:sectPr>

</xml_diff>

<commit_message>
Template inicial tela localizacao e cadastro
</commit_message>
<xml_diff>
--- a/DESENV.docx
+++ b/DESENV.docx
@@ -177,6 +177,30 @@
       </w:pPr>
       <w:r>
         <w:t>Emails de promoções/Atualizações de preços</w:t>
+      </w:r>
+    </w:p>
+    <w:p>
+      <w:pPr>
+        <w:pStyle w:val="PargrafodaLista"/>
+        <w:numPr>
+          <w:ilvl w:val="0"/>
+          <w:numId w:val="1"/>
+        </w:numPr>
+      </w:pPr>
+      <w:r>
+        <w:t>Async e segurança</w:t>
+      </w:r>
+    </w:p>
+    <w:p>
+      <w:pPr>
+        <w:pStyle w:val="PargrafodaLista"/>
+        <w:numPr>
+          <w:ilvl w:val="0"/>
+          <w:numId w:val="1"/>
+        </w:numPr>
+      </w:pPr>
+      <w:r>
+        <w:t>Localização apontando GPS</w:t>
       </w:r>
     </w:p>
     <w:sectPr>

</xml_diff>

<commit_message>
Template inicial tela de pedidos
</commit_message>
<xml_diff>
--- a/DESENV.docx
+++ b/DESENV.docx
@@ -201,6 +201,45 @@
       </w:pPr>
       <w:r>
         <w:t>Localização apontando GPS</w:t>
+      </w:r>
+      <w:r>
+        <w:t>.</w:t>
+      </w:r>
+    </w:p>
+    <w:p>
+      <w:pPr>
+        <w:pStyle w:val="PargrafodaLista"/>
+        <w:numPr>
+          <w:ilvl w:val="0"/>
+          <w:numId w:val="1"/>
+        </w:numPr>
+      </w:pPr>
+      <w:r>
+        <w:t>Tela de Ajuda(Guias e informações sobre as lojas)</w:t>
+      </w:r>
+    </w:p>
+    <w:p>
+      <w:pPr>
+        <w:pStyle w:val="PargrafodaLista"/>
+        <w:numPr>
+          <w:ilvl w:val="0"/>
+          <w:numId w:val="1"/>
+        </w:numPr>
+      </w:pPr>
+      <w:r>
+        <w:t>Tela de Pedidos</w:t>
+      </w:r>
+    </w:p>
+    <w:p>
+      <w:pPr>
+        <w:pStyle w:val="PargrafodaLista"/>
+        <w:numPr>
+          <w:ilvl w:val="0"/>
+          <w:numId w:val="1"/>
+        </w:numPr>
+      </w:pPr>
+      <w:r>
+        <w:t>Tela de Carrinho</w:t>
       </w:r>
     </w:p>
     <w:sectPr>

</xml_diff>

<commit_message>
inicio template config website
</commit_message>
<xml_diff>
--- a/DESENV.docx
+++ b/DESENV.docx
@@ -2,40 +2,25 @@
 <file path=word/document.xml><?xml version="1.0" encoding="utf-8"?>
 <w:document xmlns:wpc="http://schemas.microsoft.com/office/word/2010/wordprocessingCanvas" xmlns:cx="http://schemas.microsoft.com/office/drawing/2014/chartex" xmlns:cx1="http://schemas.microsoft.com/office/drawing/2015/9/8/chartex" xmlns:cx2="http://schemas.microsoft.com/office/drawing/2015/10/21/chartex" xmlns:cx3="http://schemas.microsoft.com/office/drawing/2016/5/9/chartex" xmlns:cx4="http://schemas.microsoft.com/office/drawing/2016/5/10/chartex" xmlns:cx5="http://schemas.microsoft.com/office/drawing/2016/5/11/chartex" xmlns:cx6="http://schemas.microsoft.com/office/drawing/2016/5/12/chartex" xmlns:cx7="http://schemas.microsoft.com/office/drawing/2016/5/13/chartex" xmlns:cx8="http://schemas.microsoft.com/office/drawing/2016/5/14/chartex" xmlns:mc="http://schemas.openxmlformats.org/markup-compatibility/2006" xmlns:aink="http://schemas.microsoft.com/office/drawing/2016/ink" xmlns:am3d="http://schemas.microsoft.com/office/drawing/2017/model3d" xmlns:o="urn:schemas-microsoft-com:office:office" xmlns:r="http://schemas.openxmlformats.org/officeDocument/2006/relationships" xmlns:m="http://schemas.openxmlformats.org/officeDocument/2006/math" xmlns:v="urn:schemas-microsoft-com:vml" xmlns:wp14="http://schemas.microsoft.com/office/word/2010/wordprocessingDrawing" xmlns:wp="http://schemas.openxmlformats.org/drawingml/2006/wordprocessingDrawing" xmlns:w10="urn:schemas-microsoft-com:office:word" xmlns:w="http://schemas.openxmlformats.org/wordprocessingml/2006/main" xmlns:w14="http://schemas.microsoft.com/office/word/2010/wordml" xmlns:w15="http://schemas.microsoft.com/office/word/2012/wordml" xmlns:w16cex="http://schemas.microsoft.com/office/word/2018/wordml/cex" xmlns:w16cid="http://schemas.microsoft.com/office/word/2016/wordml/cid" xmlns:w16="http://schemas.microsoft.com/office/word/2018/wordml" xmlns:w16sdtdh="http://schemas.microsoft.com/office/word/2020/wordml/sdtdatahash" xmlns:w16se="http://schemas.microsoft.com/office/word/2015/wordml/symex" xmlns:wpg="http://schemas.microsoft.com/office/word/2010/wordprocessingGroup" xmlns:wpi="http://schemas.microsoft.com/office/word/2010/wordprocessingInk" xmlns:wne="http://schemas.microsoft.com/office/word/2006/wordml" xmlns:wps="http://schemas.microsoft.com/office/word/2010/wordprocessingShape" mc:Ignorable="w14 w15 w16se w16cid w16 w16cex w16sdtdh wp14">
   <w:body>
-    <w:p>
-      <w:pPr>
-        <w:pStyle w:val="PargrafodaLista"/>
-        <w:numPr>
-          <w:ilvl w:val="0"/>
-          <w:numId w:val="1"/>
-        </w:numPr>
-      </w:pPr>
-      <w:r>
-        <w:t>Trocar icones.</w:t>
-      </w:r>
-    </w:p>
-    <w:p>
-      <w:pPr>
-        <w:pStyle w:val="PargrafodaLista"/>
-        <w:numPr>
-          <w:ilvl w:val="0"/>
-          <w:numId w:val="1"/>
-        </w:numPr>
-      </w:pPr>
-      <w:r>
-        <w:t>Ajustar responsividade de imagens “check” no site.</w:t>
-      </w:r>
-    </w:p>
-    <w:p>
-      <w:pPr>
-        <w:pStyle w:val="PargrafodaLista"/>
-        <w:numPr>
-          <w:ilvl w:val="0"/>
-          <w:numId w:val="1"/>
-        </w:numPr>
-      </w:pPr>
-      <w:r>
-        <w:t>Adicionar o whatsapp na área de Delivery no site.</w:t>
+    <w:p/>
+    <w:p>
+      <w:pPr>
+        <w:pStyle w:val="PargrafodaLista"/>
+        <w:numPr>
+          <w:ilvl w:val="0"/>
+          <w:numId w:val="1"/>
+        </w:numPr>
+      </w:pPr>
+      <w:r>
+        <w:t xml:space="preserve">Adicionar o </w:t>
+      </w:r>
+      <w:proofErr w:type="spellStart"/>
+      <w:r>
+        <w:t>whatsapp</w:t>
+      </w:r>
+      <w:proofErr w:type="spellEnd"/>
+      <w:r>
+        <w:t xml:space="preserve"> na área de Delivery no site.</w:t>
       </w:r>
     </w:p>
     <w:p>
@@ -59,77 +44,62 @@
         </w:numPr>
       </w:pPr>
       <w:r>
-        <w:t xml:space="preserve">Telas de login </w:t>
-      </w:r>
-      <w:r>
-        <w:t xml:space="preserve">e cadastro </w:t>
-      </w:r>
-      <w:r>
-        <w:t>para site e mobile</w:t>
-      </w:r>
-    </w:p>
-    <w:p>
-      <w:pPr>
-        <w:pStyle w:val="PargrafodaLista"/>
-        <w:numPr>
-          <w:ilvl w:val="0"/>
-          <w:numId w:val="1"/>
-        </w:numPr>
-      </w:pPr>
-      <w:r>
-        <w:t>Area do cliente no site e no mobile.</w:t>
-      </w:r>
-    </w:p>
-    <w:p>
-      <w:pPr>
-        <w:pStyle w:val="PargrafodaLista"/>
-        <w:numPr>
-          <w:ilvl w:val="0"/>
-          <w:numId w:val="1"/>
-        </w:numPr>
-      </w:pPr>
-      <w:r>
-        <w:t>Area de serviços website</w:t>
-      </w:r>
-    </w:p>
-    <w:p>
-      <w:pPr>
-        <w:pStyle w:val="PargrafodaLista"/>
-        <w:numPr>
-          <w:ilvl w:val="0"/>
-          <w:numId w:val="1"/>
-        </w:numPr>
-      </w:pPr>
-      <w:r>
-        <w:t>Alinhar texto “quem somos” no website</w:t>
-      </w:r>
-    </w:p>
-    <w:p>
-      <w:pPr>
-        <w:pStyle w:val="PargrafodaLista"/>
-        <w:numPr>
-          <w:ilvl w:val="0"/>
-          <w:numId w:val="1"/>
-        </w:numPr>
-      </w:pPr>
-      <w:r>
-        <w:t>Trocar título e Logomarca do aplicativo e website</w:t>
-      </w:r>
-      <w:r>
-        <w:t>(head e “tsconfig,app.json”)</w:t>
-      </w:r>
-    </w:p>
-    <w:p>
-      <w:pPr>
-        <w:pStyle w:val="PargrafodaLista"/>
-        <w:numPr>
-          <w:ilvl w:val="0"/>
-          <w:numId w:val="1"/>
-        </w:numPr>
-      </w:pPr>
-      <w:r>
-        <w:t>Shared preferences e session</w:t>
-      </w:r>
+        <w:t xml:space="preserve">Trocar título e Logomarca do aplicativo e </w:t>
+      </w:r>
+      <w:proofErr w:type="gramStart"/>
+      <w:r>
+        <w:t>website</w:t>
+      </w:r>
+      <w:r>
+        <w:t>(</w:t>
+      </w:r>
+      <w:proofErr w:type="spellStart"/>
+      <w:proofErr w:type="gramEnd"/>
+      <w:r>
+        <w:t>head</w:t>
+      </w:r>
+      <w:proofErr w:type="spellEnd"/>
+      <w:r>
+        <w:t xml:space="preserve"> e “</w:t>
+      </w:r>
+      <w:proofErr w:type="spellStart"/>
+      <w:r>
+        <w:t>tsconfig,app.json</w:t>
+      </w:r>
+      <w:proofErr w:type="spellEnd"/>
+      <w:r>
+        <w:t>”)</w:t>
+      </w:r>
+    </w:p>
+    <w:p>
+      <w:pPr>
+        <w:pStyle w:val="PargrafodaLista"/>
+        <w:numPr>
+          <w:ilvl w:val="0"/>
+          <w:numId w:val="1"/>
+        </w:numPr>
+      </w:pPr>
+      <w:proofErr w:type="spellStart"/>
+      <w:r>
+        <w:t>Shared</w:t>
+      </w:r>
+      <w:proofErr w:type="spellEnd"/>
+      <w:r>
+        <w:t xml:space="preserve"> </w:t>
+      </w:r>
+      <w:proofErr w:type="spellStart"/>
+      <w:r>
+        <w:t>preferences</w:t>
+      </w:r>
+      <w:proofErr w:type="spellEnd"/>
+      <w:r>
+        <w:t xml:space="preserve"> e </w:t>
+      </w:r>
+      <w:proofErr w:type="spellStart"/>
+      <w:r>
+        <w:t>session</w:t>
+      </w:r>
+      <w:proofErr w:type="spellEnd"/>
     </w:p>
     <w:p>
       <w:pPr>
@@ -175,20 +145,30 @@
           <w:numId w:val="1"/>
         </w:numPr>
       </w:pPr>
-      <w:r>
-        <w:t>Emails de promoções/Atualizações de preços</w:t>
-      </w:r>
-    </w:p>
-    <w:p>
-      <w:pPr>
-        <w:pStyle w:val="PargrafodaLista"/>
-        <w:numPr>
-          <w:ilvl w:val="0"/>
-          <w:numId w:val="1"/>
-        </w:numPr>
-      </w:pPr>
-      <w:r>
-        <w:t>Async e segurança</w:t>
+      <w:proofErr w:type="spellStart"/>
+      <w:r>
+        <w:t>Emails</w:t>
+      </w:r>
+      <w:proofErr w:type="spellEnd"/>
+      <w:r>
+        <w:t xml:space="preserve"> de promoções/Atualizações de preços</w:t>
+      </w:r>
+    </w:p>
+    <w:p>
+      <w:pPr>
+        <w:pStyle w:val="PargrafodaLista"/>
+        <w:numPr>
+          <w:ilvl w:val="0"/>
+          <w:numId w:val="1"/>
+        </w:numPr>
+      </w:pPr>
+      <w:proofErr w:type="spellStart"/>
+      <w:r>
+        <w:t>Async</w:t>
+      </w:r>
+      <w:proofErr w:type="spellEnd"/>
+      <w:r>
+        <w:t xml:space="preserve"> e segurança</w:t>
       </w:r>
     </w:p>
     <w:p>
@@ -215,31 +195,15 @@
         </w:numPr>
       </w:pPr>
       <w:r>
-        <w:t>Tela de Ajuda(Guias e informações sobre as lojas)</w:t>
-      </w:r>
-    </w:p>
-    <w:p>
-      <w:pPr>
-        <w:pStyle w:val="PargrafodaLista"/>
-        <w:numPr>
-          <w:ilvl w:val="0"/>
-          <w:numId w:val="1"/>
-        </w:numPr>
-      </w:pPr>
-      <w:r>
-        <w:t>Tela de Pedidos</w:t>
-      </w:r>
-    </w:p>
-    <w:p>
-      <w:pPr>
-        <w:pStyle w:val="PargrafodaLista"/>
-        <w:numPr>
-          <w:ilvl w:val="0"/>
-          <w:numId w:val="1"/>
-        </w:numPr>
-      </w:pPr>
-      <w:r>
-        <w:t>Tela de Carrinho</w:t>
+        <w:t xml:space="preserve">Tela de </w:t>
+      </w:r>
+      <w:proofErr w:type="gramStart"/>
+      <w:r>
+        <w:t>Ajuda(</w:t>
+      </w:r>
+      <w:proofErr w:type="gramEnd"/>
+      <w:r>
+        <w:t>Guias e informações sobre as lojas)</w:t>
       </w:r>
     </w:p>
     <w:p>

</xml_diff>

<commit_message>
Tela de login e alterar informações pessoais conectadas na api
</commit_message>
<xml_diff>
--- a/DESENV.docx
+++ b/DESENV.docx
@@ -12,15 +12,7 @@
         </w:numPr>
       </w:pPr>
       <w:r>
-        <w:t xml:space="preserve">Adicionar o </w:t>
-      </w:r>
-      <w:proofErr w:type="spellStart"/>
-      <w:r>
-        <w:t>whatsapp</w:t>
-      </w:r>
-      <w:proofErr w:type="spellEnd"/>
-      <w:r>
-        <w:t xml:space="preserve"> na área de Delivery no site.</w:t>
+        <w:t>Adicionar o whatsapp na área de Delivery no site.</w:t>
       </w:r>
     </w:p>
     <w:p>
@@ -44,62 +36,23 @@
         </w:numPr>
       </w:pPr>
       <w:r>
-        <w:t xml:space="preserve">Trocar título e Logomarca do aplicativo e </w:t>
-      </w:r>
-      <w:proofErr w:type="gramStart"/>
-      <w:r>
-        <w:t>website</w:t>
-      </w:r>
-      <w:r>
-        <w:t>(</w:t>
-      </w:r>
-      <w:proofErr w:type="spellStart"/>
-      <w:proofErr w:type="gramEnd"/>
-      <w:r>
-        <w:t>head</w:t>
-      </w:r>
-      <w:proofErr w:type="spellEnd"/>
-      <w:r>
-        <w:t xml:space="preserve"> e “</w:t>
-      </w:r>
-      <w:proofErr w:type="spellStart"/>
-      <w:r>
-        <w:t>tsconfig,app.json</w:t>
-      </w:r>
-      <w:proofErr w:type="spellEnd"/>
-      <w:r>
-        <w:t>”)</w:t>
-      </w:r>
-    </w:p>
-    <w:p>
-      <w:pPr>
-        <w:pStyle w:val="PargrafodaLista"/>
-        <w:numPr>
-          <w:ilvl w:val="0"/>
-          <w:numId w:val="1"/>
-        </w:numPr>
-      </w:pPr>
-      <w:proofErr w:type="spellStart"/>
-      <w:r>
-        <w:t>Shared</w:t>
-      </w:r>
-      <w:proofErr w:type="spellEnd"/>
-      <w:r>
-        <w:t xml:space="preserve"> </w:t>
-      </w:r>
-      <w:proofErr w:type="spellStart"/>
-      <w:r>
-        <w:t>preferences</w:t>
-      </w:r>
-      <w:proofErr w:type="spellEnd"/>
-      <w:r>
-        <w:t xml:space="preserve"> e </w:t>
-      </w:r>
-      <w:proofErr w:type="spellStart"/>
-      <w:r>
-        <w:t>session</w:t>
-      </w:r>
-      <w:proofErr w:type="spellEnd"/>
+        <w:t>Trocar título e Logomarca do aplicativo e website</w:t>
+      </w:r>
+      <w:r>
+        <w:t>(head e “tsconfig,app.json”)</w:t>
+      </w:r>
+    </w:p>
+    <w:p>
+      <w:pPr>
+        <w:pStyle w:val="PargrafodaLista"/>
+        <w:numPr>
+          <w:ilvl w:val="0"/>
+          <w:numId w:val="1"/>
+        </w:numPr>
+      </w:pPr>
+      <w:r>
+        <w:t>Shared preferences e session</w:t>
+      </w:r>
     </w:p>
     <w:p>
       <w:pPr>
@@ -145,30 +98,20 @@
           <w:numId w:val="1"/>
         </w:numPr>
       </w:pPr>
-      <w:proofErr w:type="spellStart"/>
-      <w:r>
-        <w:t>Emails</w:t>
-      </w:r>
-      <w:proofErr w:type="spellEnd"/>
-      <w:r>
-        <w:t xml:space="preserve"> de promoções/Atualizações de preços</w:t>
-      </w:r>
-    </w:p>
-    <w:p>
-      <w:pPr>
-        <w:pStyle w:val="PargrafodaLista"/>
-        <w:numPr>
-          <w:ilvl w:val="0"/>
-          <w:numId w:val="1"/>
-        </w:numPr>
-      </w:pPr>
-      <w:proofErr w:type="spellStart"/>
-      <w:r>
-        <w:t>Async</w:t>
-      </w:r>
-      <w:proofErr w:type="spellEnd"/>
-      <w:r>
-        <w:t xml:space="preserve"> e segurança</w:t>
+      <w:r>
+        <w:t>Emails de promoções/Atualizações de preços</w:t>
+      </w:r>
+    </w:p>
+    <w:p>
+      <w:pPr>
+        <w:pStyle w:val="PargrafodaLista"/>
+        <w:numPr>
+          <w:ilvl w:val="0"/>
+          <w:numId w:val="1"/>
+        </w:numPr>
+      </w:pPr>
+      <w:r>
+        <w:t>Async e segurança</w:t>
       </w:r>
     </w:p>
     <w:p>
@@ -195,15 +138,7 @@
         </w:numPr>
       </w:pPr>
       <w:r>
-        <w:t xml:space="preserve">Tela de </w:t>
-      </w:r>
-      <w:proofErr w:type="gramStart"/>
-      <w:r>
-        <w:t>Ajuda(</w:t>
-      </w:r>
-      <w:proofErr w:type="gramEnd"/>
-      <w:r>
-        <w:t>Guias e informações sobre as lojas)</w:t>
+        <w:t>Tela de Ajuda(Guias e informações sobre as lojas)</w:t>
       </w:r>
     </w:p>
     <w:p>
@@ -216,6 +151,30 @@
       </w:pPr>
       <w:r>
         <w:t>Estilizar mais com degrades.</w:t>
+      </w:r>
+    </w:p>
+    <w:p>
+      <w:pPr>
+        <w:pStyle w:val="PargrafodaLista"/>
+        <w:numPr>
+          <w:ilvl w:val="0"/>
+          <w:numId w:val="1"/>
+        </w:numPr>
+      </w:pPr>
+      <w:r>
+        <w:t>Remover campos do retorno JSON.</w:t>
+      </w:r>
+    </w:p>
+    <w:p>
+      <w:pPr>
+        <w:pStyle w:val="PargrafodaLista"/>
+        <w:numPr>
+          <w:ilvl w:val="0"/>
+          <w:numId w:val="1"/>
+        </w:numPr>
+      </w:pPr>
+      <w:r>
+        <w:t>Tratar INJECT</w:t>
       </w:r>
     </w:p>
     <w:sectPr>

</xml_diff>

<commit_message>
Tela de cartões cadastrados funcionando
</commit_message>
<xml_diff>
--- a/DESENV.docx
+++ b/DESENV.docx
@@ -190,6 +190,18 @@
       </w:pPr>
       <w:r>
         <w:t>Botão de Sair da conta.</w:t>
+      </w:r>
+    </w:p>
+    <w:p>
+      <w:pPr>
+        <w:pStyle w:val="PargrafodaLista"/>
+        <w:numPr>
+          <w:ilvl w:val="0"/>
+          <w:numId w:val="1"/>
+        </w:numPr>
+      </w:pPr>
+      <w:r>
+        <w:t>Alterar todos URLS que fazem referencia pra Localhost:8080</w:t>
       </w:r>
     </w:p>
     <w:sectPr>

</xml_diff>